<commit_message>
Replaced Rotate_Engine() function by Move_Brush().
</commit_message>
<xml_diff>
--- a/Specification/ՀաստոցիԱշխատանքիՆկարագրություն.docx
+++ b/Specification/ՀաստոցիԱշխատանքիՆկարագրություն.docx
@@ -3104,7 +3104,7 @@
           <w:rFonts w:ascii="Sylfaen" w:eastAsia="Sylfaen" w:hAnsi="Sylfaen" w:cs="Sylfaen"/>
           <w:sz w:val="24"/>
         </w:rPr>
-        <w:t>Պտտում</w:t>
+        <w:t>Տեղաշարժում</w:t>
       </w:r>
       <w:proofErr w:type="spellEnd"/>
       <w:r>
@@ -3120,23 +3120,30 @@
           <w:rFonts w:ascii="Sylfaen" w:eastAsia="Sylfaen" w:hAnsi="Sylfaen" w:cs="Sylfaen"/>
           <w:sz w:val="24"/>
         </w:rPr>
-        <w:t>շարժիչը</w:t>
-      </w:r>
-      <w:proofErr w:type="spellEnd"/>
-      <w:r>
-        <w:rPr>
-          <w:rFonts w:ascii="Sylfaen" w:eastAsia="Sylfaen" w:hAnsi="Sylfaen" w:cs="Sylfaen"/>
-          <w:sz w:val="24"/>
-        </w:rPr>
-        <w:t xml:space="preserve"> (</w:t>
-      </w:r>
-      <w:proofErr w:type="spellStart"/>
-      <w:r>
-        <w:rPr>
-          <w:rFonts w:ascii="Sylfaen" w:eastAsia="Sylfaen" w:hAnsi="Sylfaen" w:cs="Sylfaen"/>
-          <w:sz w:val="24"/>
-        </w:rPr>
-        <w:t>Rotate_</w:t>
+        <w:t>սանրը</w:t>
+      </w:r>
+      <w:proofErr w:type="spellEnd"/>
+      <w:r>
+        <w:rPr>
+          <w:rFonts w:ascii="Sylfaen" w:eastAsia="Sylfaen" w:hAnsi="Sylfaen" w:cs="Sylfaen"/>
+          <w:sz w:val="24"/>
+        </w:rPr>
+        <w:t xml:space="preserve"> </w:t>
+      </w:r>
+      <w:r>
+        <w:rPr>
+          <w:rFonts w:ascii="Sylfaen" w:eastAsia="Sylfaen" w:hAnsi="Sylfaen" w:cs="Sylfaen"/>
+          <w:sz w:val="24"/>
+        </w:rPr>
+        <w:t>(</w:t>
+      </w:r>
+      <w:proofErr w:type="spellStart"/>
+      <w:r>
+        <w:rPr>
+          <w:rFonts w:ascii="Sylfaen" w:eastAsia="Sylfaen" w:hAnsi="Sylfaen" w:cs="Sylfaen"/>
+          <w:sz w:val="24"/>
+        </w:rPr>
+        <w:t>Move_</w:t>
       </w:r>
       <w:proofErr w:type="gramStart"/>
       <w:r>
@@ -3144,7 +3151,7 @@
           <w:rFonts w:ascii="Sylfaen" w:eastAsia="Sylfaen" w:hAnsi="Sylfaen" w:cs="Sylfaen"/>
           <w:sz w:val="24"/>
         </w:rPr>
-        <w:t>Engine</w:t>
+        <w:t>Brush</w:t>
       </w:r>
       <w:proofErr w:type="spellEnd"/>
       <w:r>
@@ -3160,7 +3167,14 @@
           <w:rFonts w:ascii="Sylfaen" w:eastAsia="Sylfaen" w:hAnsi="Sylfaen" w:cs="Sylfaen"/>
           <w:sz w:val="24"/>
         </w:rPr>
-        <w:t xml:space="preserve">)) 8-րդ </w:t>
+        <w:t>)</w:t>
+      </w:r>
+      <w:r>
+        <w:rPr>
+          <w:rFonts w:ascii="Sylfaen" w:eastAsia="Sylfaen" w:hAnsi="Sylfaen" w:cs="Sylfaen"/>
+          <w:sz w:val="24"/>
+        </w:rPr>
+        <w:t xml:space="preserve">) 8-րդ </w:t>
       </w:r>
       <w:proofErr w:type="spellStart"/>
       <w:r>
@@ -4354,17 +4368,7 @@
           <w:lang w:val="hy-AM"/>
         </w:rPr>
         <w:lastRenderedPageBreak/>
-        <w:t>մ</w:t>
-      </w:r>
-      <w:r>
-        <w:rPr>
-          <w:rFonts w:ascii="Sylfaen" w:hAnsi="Sylfaen"/>
-          <w:color w:val="0D0D0D" w:themeColor="text1" w:themeTint="F2"/>
-          <w:sz w:val="24"/>
-          <w:szCs w:val="24"/>
-          <w:lang w:val="hy-AM"/>
-        </w:rPr>
-        <w:t>իկրոպրոցեսորը  չի մասնակցում։</w:t>
+        <w:t>միկրոպրոցեսորը  չի մասնակցում։</w:t>
       </w:r>
       <w:r>
         <w:rPr>
@@ -4508,39 +4512,7 @@
           <w:sz w:val="24"/>
           <w:lang w:val="hy-AM"/>
         </w:rPr>
-        <w:t xml:space="preserve">Solid_N1-ը(Pedal_Out), որի կոնտակտները սնում են </w:t>
-      </w:r>
-      <w:r>
-        <w:rPr>
-          <w:rFonts w:ascii="Sylfaen" w:eastAsia="Sylfaen" w:hAnsi="Sylfaen" w:cs="Times New Roman"/>
-          <w:sz w:val="24"/>
-          <w:lang w:val="hy-AM"/>
-        </w:rPr>
-        <w:t>Solid_N</w:t>
-      </w:r>
-      <w:r>
-        <w:rPr>
-          <w:rFonts w:ascii="Sylfaen" w:eastAsia="Sylfaen" w:hAnsi="Sylfaen" w:cs="Times New Roman"/>
-          <w:sz w:val="24"/>
-          <w:lang w:val="hy-AM"/>
-        </w:rPr>
-        <w:t xml:space="preserve">3 -ին(Cutting ) և </w:t>
-      </w:r>
-      <w:r>
-        <w:rPr>
-          <w:rFonts w:ascii="Sylfaen" w:eastAsia="Sylfaen" w:hAnsi="Sylfaen" w:cs="Times New Roman"/>
-          <w:sz w:val="24"/>
-          <w:lang w:val="hy-AM"/>
-        </w:rPr>
-        <w:t>Solid_N</w:t>
-      </w:r>
-      <w:r>
-        <w:rPr>
-          <w:rFonts w:ascii="Sylfaen" w:eastAsia="Sylfaen" w:hAnsi="Sylfaen" w:cs="Times New Roman"/>
-          <w:sz w:val="24"/>
-          <w:lang w:val="hy-AM"/>
-        </w:rPr>
-        <w:t>4-ին(Press_Again), որոնք նախատեսված են թուղթը սեղմելու և կտրելու համար։</w:t>
+        <w:t>Solid_N1-ը(Pedal_Out), որի կոնտակտները սնում են Solid_N3 -ին(Cutting ) և Solid_N4-ին(Press_Again), որոնք նախատեսված են թուղթը սեղմելու և կտրելու համար։</w:t>
       </w:r>
     </w:p>
     <w:p>

</xml_diff>

<commit_message>
Added functions with their descriptions in cutter.c file.
</commit_message>
<xml_diff>
--- a/Specification/ՀաստոցիԱշխատանքիՆկարագրություն.docx
+++ b/Specification/ՀաստոցիԱշխատանքիՆկարագրություն.docx
@@ -563,7 +563,21 @@
           <w:rFonts w:ascii="Sylfaen" w:eastAsia="Sylfaen" w:hAnsi="Sylfaen" w:cs="Sylfaen"/>
           <w:sz w:val="24"/>
         </w:rPr>
-        <w:t>Եթե ծրագիը ստացել է 0-9-ից կամ #-ից տարբեր նշան, արհամարհում է այն և շարունակում է 1 կետից</w:t>
+        <w:t>Եթե ծրագի</w:t>
+      </w:r>
+      <w:r>
+        <w:rPr>
+          <w:rFonts w:ascii="Sylfaen" w:eastAsia="Sylfaen" w:hAnsi="Sylfaen" w:cs="Sylfaen"/>
+          <w:sz w:val="24"/>
+        </w:rPr>
+        <w:t>ր</w:t>
+      </w:r>
+      <w:r>
+        <w:rPr>
+          <w:rFonts w:ascii="Sylfaen" w:eastAsia="Sylfaen" w:hAnsi="Sylfaen" w:cs="Sylfaen"/>
+          <w:sz w:val="24"/>
+        </w:rPr>
+        <w:t>ը ստացել է 0-9-ից կամ #-ից տարբեր նշան, արհամարհում է այն և շարունակում է 1 կետից</w:t>
       </w:r>
     </w:p>
     <w:p>

</xml_diff>